<commit_message>
Actualizando nombres a proyectos
</commit_message>
<xml_diff>
--- a/Proyectos/BO/Librería de Trabajo/2. Negocio/BO_DN.docx
+++ b/Proyectos/BO/Librería de Trabajo/2. Negocio/BO_DN.docx
@@ -205,8 +205,12 @@
     <w:p>
       <w:pPr>
         <w:sectPr>
-          <w:headerReference w:type="default" r:id="rId7"/>
-          <w:footerReference w:type="default" r:id="rId8"/>
+          <w:headerReference w:type="even" r:id="rId7"/>
+          <w:headerReference w:type="default" r:id="rId8"/>
+          <w:footerReference w:type="even" r:id="rId9"/>
+          <w:footerReference w:type="default" r:id="rId10"/>
+          <w:headerReference w:type="first" r:id="rId11"/>
+          <w:footerReference w:type="first" r:id="rId12"/>
           <w:pgSz w:w="11906" w:h="16838"/>
           <w:pgMar w:top="1684" w:right="1701" w:bottom="1417" w:left="1701" w:header="708" w:footer="708" w:gutter="0"/>
           <w:cols w:space="708"/>
@@ -993,8 +997,8 @@
           <w:rFonts w:ascii="Arial" w:hAnsi="Arial" w:cs="Arial"/>
         </w:rPr>
         <w:sectPr>
-          <w:headerReference w:type="default" r:id="rId9"/>
-          <w:footerReference w:type="default" r:id="rId10"/>
+          <w:headerReference w:type="default" r:id="rId13"/>
+          <w:footerReference w:type="default" r:id="rId14"/>
           <w:pgSz w:w="11906" w:h="16838"/>
           <w:pgMar w:top="1684" w:right="1701" w:bottom="1417" w:left="1701" w:header="708" w:footer="708" w:gutter="0"/>
           <w:cols w:space="708"/>
@@ -2561,10 +2565,10 @@
                     </pic:cNvPicPr>
                   </pic:nvPicPr>
                   <pic:blipFill>
-                    <a:blip r:embed="rId11" cstate="print">
+                    <a:blip r:embed="rId15" cstate="print">
                       <a:extLst>
                         <a:ext uri="{28A0092B-C50C-407E-A947-70E740481C1C}">
-                          <a14:useLocalDpi xmlns:a14="http://schemas.microsoft.com/office/drawing/2010/main" xmlns:wps="http://schemas.microsoft.com/office/word/2010/wordprocessingShape" xmlns:wpi="http://schemas.microsoft.com/office/word/2010/wordprocessingInk" xmlns:wpg="http://schemas.microsoft.com/office/word/2010/wordprocessingGroup" xmlns:w15="http://schemas.microsoft.com/office/word/2012/wordml" xmlns:w14="http://schemas.microsoft.com/office/word/2010/wordml" xmlns:w="http://schemas.openxmlformats.org/wordprocessingml/2006/main" xmlns:w10="urn:schemas-microsoft-com:office:word" xmlns:wp14="http://schemas.microsoft.com/office/word/2010/wordprocessingDrawing" xmlns:v="urn:schemas-microsoft-com:vml" xmlns:o="urn:schemas-microsoft-com:office:office" xmlns:mc="http://schemas.openxmlformats.org/markup-compatibility/2006" xmlns:wpc="http://schemas.microsoft.com/office/word/2010/wordprocessingCanvas" xmlns="" val="0"/>
+                          <a14:useLocalDpi xmlns="" xmlns:wpc="http://schemas.microsoft.com/office/word/2010/wordprocessingCanvas" xmlns:mc="http://schemas.openxmlformats.org/markup-compatibility/2006" xmlns:o="urn:schemas-microsoft-com:office:office" xmlns:v="urn:schemas-microsoft-com:vml" xmlns:wp14="http://schemas.microsoft.com/office/word/2010/wordprocessingDrawing" xmlns:w10="urn:schemas-microsoft-com:office:word" xmlns:w="http://schemas.openxmlformats.org/wordprocessingml/2006/main" xmlns:w14="http://schemas.microsoft.com/office/word/2010/wordml" xmlns:w15="http://schemas.microsoft.com/office/word/2012/wordml" xmlns:wpg="http://schemas.microsoft.com/office/word/2010/wordprocessingGroup" xmlns:wpi="http://schemas.microsoft.com/office/word/2010/wordprocessingInk" xmlns:wps="http://schemas.microsoft.com/office/word/2010/wordprocessingShape" xmlns:a14="http://schemas.microsoft.com/office/drawing/2010/main" val="0"/>
                         </a:ext>
                       </a:extLst>
                     </a:blip>
@@ -4945,10 +4949,10 @@
                     </pic:cNvPicPr>
                   </pic:nvPicPr>
                   <pic:blipFill>
-                    <a:blip r:embed="rId12" cstate="print">
+                    <a:blip r:embed="rId16" cstate="print">
                       <a:extLst>
                         <a:ext uri="{28A0092B-C50C-407E-A947-70E740481C1C}">
-                          <a14:useLocalDpi xmlns:a14="http://schemas.microsoft.com/office/drawing/2010/main" xmlns:wps="http://schemas.microsoft.com/office/word/2010/wordprocessingShape" xmlns:wpi="http://schemas.microsoft.com/office/word/2010/wordprocessingInk" xmlns:wpg="http://schemas.microsoft.com/office/word/2010/wordprocessingGroup" xmlns:w15="http://schemas.microsoft.com/office/word/2012/wordml" xmlns:w14="http://schemas.microsoft.com/office/word/2010/wordml" xmlns:w="http://schemas.openxmlformats.org/wordprocessingml/2006/main" xmlns:w10="urn:schemas-microsoft-com:office:word" xmlns:wp14="http://schemas.microsoft.com/office/word/2010/wordprocessingDrawing" xmlns:v="urn:schemas-microsoft-com:vml" xmlns:o="urn:schemas-microsoft-com:office:office" xmlns:mc="http://schemas.openxmlformats.org/markup-compatibility/2006" xmlns:wpc="http://schemas.microsoft.com/office/word/2010/wordprocessingCanvas" xmlns="" val="0"/>
+                          <a14:useLocalDpi xmlns="" xmlns:wpc="http://schemas.microsoft.com/office/word/2010/wordprocessingCanvas" xmlns:mc="http://schemas.openxmlformats.org/markup-compatibility/2006" xmlns:o="urn:schemas-microsoft-com:office:office" xmlns:v="urn:schemas-microsoft-com:vml" xmlns:wp14="http://schemas.microsoft.com/office/word/2010/wordprocessingDrawing" xmlns:w10="urn:schemas-microsoft-com:office:word" xmlns:w="http://schemas.openxmlformats.org/wordprocessingml/2006/main" xmlns:w14="http://schemas.microsoft.com/office/word/2010/wordml" xmlns:w15="http://schemas.microsoft.com/office/word/2012/wordml" xmlns:wpg="http://schemas.microsoft.com/office/word/2010/wordprocessingGroup" xmlns:wpi="http://schemas.microsoft.com/office/word/2010/wordprocessingInk" xmlns:wps="http://schemas.microsoft.com/office/word/2010/wordprocessingShape" xmlns:a14="http://schemas.microsoft.com/office/drawing/2010/main" val="0"/>
                         </a:ext>
                       </a:extLst>
                     </a:blip>
@@ -7104,10 +7108,10 @@
                     </pic:cNvPicPr>
                   </pic:nvPicPr>
                   <pic:blipFill>
-                    <a:blip r:embed="rId13" cstate="print">
+                    <a:blip r:embed="rId17" cstate="print">
                       <a:extLst>
                         <a:ext uri="{28A0092B-C50C-407E-A947-70E740481C1C}">
-                          <a14:useLocalDpi xmlns:a14="http://schemas.microsoft.com/office/drawing/2010/main" xmlns:wps="http://schemas.microsoft.com/office/word/2010/wordprocessingShape" xmlns:wpi="http://schemas.microsoft.com/office/word/2010/wordprocessingInk" xmlns:wpg="http://schemas.microsoft.com/office/word/2010/wordprocessingGroup" xmlns:w15="http://schemas.microsoft.com/office/word/2012/wordml" xmlns:w14="http://schemas.microsoft.com/office/word/2010/wordml" xmlns:w="http://schemas.openxmlformats.org/wordprocessingml/2006/main" xmlns:w10="urn:schemas-microsoft-com:office:word" xmlns:wp14="http://schemas.microsoft.com/office/word/2010/wordprocessingDrawing" xmlns:v="urn:schemas-microsoft-com:vml" xmlns:o="urn:schemas-microsoft-com:office:office" xmlns:mc="http://schemas.openxmlformats.org/markup-compatibility/2006" xmlns:wpc="http://schemas.microsoft.com/office/word/2010/wordprocessingCanvas" xmlns="" val="0"/>
+                          <a14:useLocalDpi xmlns="" xmlns:wpc="http://schemas.microsoft.com/office/word/2010/wordprocessingCanvas" xmlns:mc="http://schemas.openxmlformats.org/markup-compatibility/2006" xmlns:o="urn:schemas-microsoft-com:office:office" xmlns:v="urn:schemas-microsoft-com:vml" xmlns:wp14="http://schemas.microsoft.com/office/word/2010/wordprocessingDrawing" xmlns:w10="urn:schemas-microsoft-com:office:word" xmlns:w="http://schemas.openxmlformats.org/wordprocessingml/2006/main" xmlns:w14="http://schemas.microsoft.com/office/word/2010/wordml" xmlns:w15="http://schemas.microsoft.com/office/word/2012/wordml" xmlns:wpg="http://schemas.microsoft.com/office/word/2010/wordprocessingGroup" xmlns:wpi="http://schemas.microsoft.com/office/word/2010/wordprocessingInk" xmlns:wps="http://schemas.microsoft.com/office/word/2010/wordprocessingShape" xmlns:a14="http://schemas.microsoft.com/office/drawing/2010/main" val="0"/>
                         </a:ext>
                       </a:extLst>
                     </a:blip>
@@ -9120,7 +9124,7 @@
                     <pic:cNvPicPr/>
                   </pic:nvPicPr>
                   <pic:blipFill>
-                    <a:blip r:embed="rId14" cstate="print"/>
+                    <a:blip r:embed="rId18" cstate="print"/>
                     <a:stretch>
                       <a:fillRect/>
                     </a:stretch>
@@ -11241,7 +11245,7 @@
                     <pic:cNvPicPr/>
                   </pic:nvPicPr>
                   <pic:blipFill>
-                    <a:blip r:embed="rId15" cstate="print"/>
+                    <a:blip r:embed="rId19" cstate="print"/>
                     <a:stretch>
                       <a:fillRect/>
                     </a:stretch>
@@ -13526,10 +13530,10 @@
                     <pic:cNvPicPr/>
                   </pic:nvPicPr>
                   <pic:blipFill rotWithShape="1">
-                    <a:blip r:embed="rId16" cstate="print">
+                    <a:blip r:embed="rId20" cstate="print">
                       <a:extLst>
                         <a:ext uri="{28A0092B-C50C-407E-A947-70E740481C1C}">
-                          <a14:useLocalDpi xmlns:a14="http://schemas.microsoft.com/office/drawing/2010/main" xmlns:wps="http://schemas.microsoft.com/office/word/2010/wordprocessingShape" xmlns:wpi="http://schemas.microsoft.com/office/word/2010/wordprocessingInk" xmlns:wpg="http://schemas.microsoft.com/office/word/2010/wordprocessingGroup" xmlns:w15="http://schemas.microsoft.com/office/word/2012/wordml" xmlns:w14="http://schemas.microsoft.com/office/word/2010/wordml" xmlns:w="http://schemas.openxmlformats.org/wordprocessingml/2006/main" xmlns:w10="urn:schemas-microsoft-com:office:word" xmlns:wp14="http://schemas.microsoft.com/office/word/2010/wordprocessingDrawing" xmlns:v="urn:schemas-microsoft-com:vml" xmlns:o="urn:schemas-microsoft-com:office:office" xmlns:mc="http://schemas.openxmlformats.org/markup-compatibility/2006" xmlns:wpc="http://schemas.microsoft.com/office/word/2010/wordprocessingCanvas" xmlns="" val="0"/>
+                          <a14:useLocalDpi xmlns="" xmlns:wpc="http://schemas.microsoft.com/office/word/2010/wordprocessingCanvas" xmlns:mc="http://schemas.openxmlformats.org/markup-compatibility/2006" xmlns:o="urn:schemas-microsoft-com:office:office" xmlns:v="urn:schemas-microsoft-com:vml" xmlns:wp14="http://schemas.microsoft.com/office/word/2010/wordprocessingDrawing" xmlns:w10="urn:schemas-microsoft-com:office:word" xmlns:w="http://schemas.openxmlformats.org/wordprocessingml/2006/main" xmlns:w14="http://schemas.microsoft.com/office/word/2010/wordml" xmlns:w15="http://schemas.microsoft.com/office/word/2012/wordml" xmlns:wpg="http://schemas.microsoft.com/office/word/2010/wordprocessingGroup" xmlns:wpi="http://schemas.microsoft.com/office/word/2010/wordprocessingInk" xmlns:wps="http://schemas.microsoft.com/office/word/2010/wordprocessingShape" xmlns:a14="http://schemas.microsoft.com/office/drawing/2010/main" val="0"/>
                         </a:ext>
                       </a:extLst>
                     </a:blip>
@@ -13549,7 +13553,7 @@
                     </a:ln>
                     <a:extLst>
                       <a:ext uri="{53640926-AAD7-44D8-BBD7-CCE9431645EC}">
-                        <a14:shadowObscured xmlns:a14="http://schemas.microsoft.com/office/drawing/2010/main" xmlns:wps="http://schemas.microsoft.com/office/word/2010/wordprocessingShape" xmlns:wpi="http://schemas.microsoft.com/office/word/2010/wordprocessingInk" xmlns:wpg="http://schemas.microsoft.com/office/word/2010/wordprocessingGroup" xmlns:w15="http://schemas.microsoft.com/office/word/2012/wordml" xmlns:w14="http://schemas.microsoft.com/office/word/2010/wordml" xmlns:w="http://schemas.openxmlformats.org/wordprocessingml/2006/main" xmlns:w10="urn:schemas-microsoft-com:office:word" xmlns:wp14="http://schemas.microsoft.com/office/word/2010/wordprocessingDrawing" xmlns:v="urn:schemas-microsoft-com:vml" xmlns:o="urn:schemas-microsoft-com:office:office" xmlns:mc="http://schemas.openxmlformats.org/markup-compatibility/2006" xmlns:wpc="http://schemas.microsoft.com/office/word/2010/wordprocessingCanvas" xmlns=""/>
+                        <a14:shadowObscured xmlns="" xmlns:wpc="http://schemas.microsoft.com/office/word/2010/wordprocessingCanvas" xmlns:mc="http://schemas.openxmlformats.org/markup-compatibility/2006" xmlns:o="urn:schemas-microsoft-com:office:office" xmlns:v="urn:schemas-microsoft-com:vml" xmlns:wp14="http://schemas.microsoft.com/office/word/2010/wordprocessingDrawing" xmlns:w10="urn:schemas-microsoft-com:office:word" xmlns:w="http://schemas.openxmlformats.org/wordprocessingml/2006/main" xmlns:w14="http://schemas.microsoft.com/office/word/2010/wordml" xmlns:w15="http://schemas.microsoft.com/office/word/2012/wordml" xmlns:wpg="http://schemas.microsoft.com/office/word/2010/wordprocessingGroup" xmlns:wpi="http://schemas.microsoft.com/office/word/2010/wordprocessingInk" xmlns:wps="http://schemas.microsoft.com/office/word/2010/wordprocessingShape" xmlns:a14="http://schemas.microsoft.com/office/drawing/2010/main"/>
                       </a:ext>
                     </a:extLst>
                   </pic:spPr>
@@ -14273,6 +14277,16 @@
 </file>
 
 <file path=word/footer1.xml><?xml version="1.0" encoding="utf-8"?>
+<w:ftr xmlns:ve="http://schemas.openxmlformats.org/markup-compatibility/2006" xmlns:o="urn:schemas-microsoft-com:office:office" xmlns:r="http://schemas.openxmlformats.org/officeDocument/2006/relationships" xmlns:m="http://schemas.openxmlformats.org/officeDocument/2006/math" xmlns:v="urn:schemas-microsoft-com:vml" xmlns:wp="http://schemas.openxmlformats.org/drawingml/2006/wordprocessingDrawing" xmlns:w10="urn:schemas-microsoft-com:office:word" xmlns:w="http://schemas.openxmlformats.org/wordprocessingml/2006/main" xmlns:wne="http://schemas.microsoft.com/office/word/2006/wordml">
+  <w:p>
+    <w:pPr>
+      <w:pStyle w:val="Piedepgina"/>
+    </w:pPr>
+  </w:p>
+</w:ftr>
+</file>
+
+<file path=word/footer2.xml><?xml version="1.0" encoding="utf-8"?>
 <w:ftr xmlns:ve="http://schemas.openxmlformats.org/markup-compatibility/2006" xmlns:o="urn:schemas-microsoft-com:office:office" xmlns:r="http://schemas.openxmlformats.org/officeDocument/2006/relationships" xmlns:m="http://schemas.openxmlformats.org/officeDocument/2006/math" xmlns:v="urn:schemas-microsoft-com:vml" xmlns:wp="http://schemas.openxmlformats.org/drawingml/2006/wordprocessingDrawing" xmlns:w10="urn:schemas-microsoft-com:office:word" xmlns:w="http://schemas.openxmlformats.org/wordprocessingml/2006/main" xmlns:wne="http://schemas.microsoft.com/office/word/2006/wordml">
   <w:p>
     <w:pPr>
@@ -14350,7 +14364,17 @@
 </w:ftr>
 </file>
 
-<file path=word/footer2.xml><?xml version="1.0" encoding="utf-8"?>
+<file path=word/footer3.xml><?xml version="1.0" encoding="utf-8"?>
+<w:ftr xmlns:ve="http://schemas.openxmlformats.org/markup-compatibility/2006" xmlns:o="urn:schemas-microsoft-com:office:office" xmlns:r="http://schemas.openxmlformats.org/officeDocument/2006/relationships" xmlns:m="http://schemas.openxmlformats.org/officeDocument/2006/math" xmlns:v="urn:schemas-microsoft-com:vml" xmlns:wp="http://schemas.openxmlformats.org/drawingml/2006/wordprocessingDrawing" xmlns:w10="urn:schemas-microsoft-com:office:word" xmlns:w="http://schemas.openxmlformats.org/wordprocessingml/2006/main" xmlns:wne="http://schemas.microsoft.com/office/word/2006/wordml">
+  <w:p>
+    <w:pPr>
+      <w:pStyle w:val="Piedepgina"/>
+    </w:pPr>
+  </w:p>
+</w:ftr>
+</file>
+
+<file path=word/footer4.xml><?xml version="1.0" encoding="utf-8"?>
 <w:ftr xmlns:ve="http://schemas.openxmlformats.org/markup-compatibility/2006" xmlns:o="urn:schemas-microsoft-com:office:office" xmlns:r="http://schemas.openxmlformats.org/officeDocument/2006/relationships" xmlns:m="http://schemas.openxmlformats.org/officeDocument/2006/math" xmlns:v="urn:schemas-microsoft-com:vml" xmlns:wp="http://schemas.openxmlformats.org/drawingml/2006/wordprocessingDrawing" xmlns:w10="urn:schemas-microsoft-com:office:word" xmlns:w="http://schemas.openxmlformats.org/wordprocessingml/2006/main" xmlns:wne="http://schemas.microsoft.com/office/word/2006/wordml">
   <w:p>
     <w:pPr>
@@ -14449,87 +14473,6 @@
 
 <file path=word/header1.xml><?xml version="1.0" encoding="utf-8"?>
 <w:hdr xmlns:ve="http://schemas.openxmlformats.org/markup-compatibility/2006" xmlns:o="urn:schemas-microsoft-com:office:office" xmlns:r="http://schemas.openxmlformats.org/officeDocument/2006/relationships" xmlns:m="http://schemas.openxmlformats.org/officeDocument/2006/math" xmlns:v="urn:schemas-microsoft-com:vml" xmlns:wp="http://schemas.openxmlformats.org/drawingml/2006/wordprocessingDrawing" xmlns:w10="urn:schemas-microsoft-com:office:word" xmlns:w="http://schemas.openxmlformats.org/wordprocessingml/2006/main" xmlns:wne="http://schemas.microsoft.com/office/word/2006/wordml">
-  <w:tbl>
-    <w:tblPr>
-      <w:tblStyle w:val="Tablaconcuadrcula"/>
-      <w:tblW w:w="0" w:type="auto"/>
-      <w:tblLook w:val="04A0"/>
-    </w:tblPr>
-    <w:tblGrid>
-      <w:gridCol w:w="4247"/>
-      <w:gridCol w:w="4247"/>
-    </w:tblGrid>
-    <w:tr>
-      <w:trPr>
-        <w:trHeight w:val="410"/>
-      </w:trPr>
-      <w:tc>
-        <w:tcPr>
-          <w:tcW w:w="4247" w:type="dxa"/>
-          <w:vAlign w:val="center"/>
-        </w:tcPr>
-        <w:p>
-          <w:pPr>
-            <w:pStyle w:val="Encabezado"/>
-            <w:jc w:val="center"/>
-          </w:pPr>
-          <w:r>
-            <w:t>Proyecto BACKOFFICE</w:t>
-          </w:r>
-        </w:p>
-      </w:tc>
-      <w:tc>
-        <w:tcPr>
-          <w:tcW w:w="4247" w:type="dxa"/>
-          <w:vAlign w:val="center"/>
-        </w:tcPr>
-        <w:p>
-          <w:pPr>
-            <w:pStyle w:val="Encabezado"/>
-            <w:jc w:val="center"/>
-          </w:pPr>
-          <w:r>
-            <w:t>Versión 1.0</w:t>
-          </w:r>
-        </w:p>
-      </w:tc>
-    </w:tr>
-    <w:tr>
-      <w:trPr>
-        <w:trHeight w:val="416"/>
-      </w:trPr>
-      <w:tc>
-        <w:tcPr>
-          <w:tcW w:w="4247" w:type="dxa"/>
-          <w:vAlign w:val="center"/>
-        </w:tcPr>
-        <w:p>
-          <w:pPr>
-            <w:pStyle w:val="Encabezado"/>
-            <w:jc w:val="center"/>
-          </w:pPr>
-          <w:r>
-            <w:t>Documento de Negocio</w:t>
-          </w:r>
-        </w:p>
-      </w:tc>
-      <w:tc>
-        <w:tcPr>
-          <w:tcW w:w="4247" w:type="dxa"/>
-          <w:vAlign w:val="center"/>
-        </w:tcPr>
-        <w:p>
-          <w:pPr>
-            <w:pStyle w:val="Encabezado"/>
-            <w:jc w:val="center"/>
-          </w:pPr>
-          <w:r>
-            <w:t>Fecha: 23/04/2016</w:t>
-          </w:r>
-        </w:p>
-      </w:tc>
-    </w:tr>
-  </w:tbl>
   <w:p>
     <w:pPr>
       <w:pStyle w:val="Encabezado"/>
@@ -14539,6 +14482,88 @@
 </file>
 
 <file path=word/header2.xml><?xml version="1.0" encoding="utf-8"?>
+<w:hdr xmlns:ve="http://schemas.openxmlformats.org/markup-compatibility/2006" xmlns:o="urn:schemas-microsoft-com:office:office" xmlns:r="http://schemas.openxmlformats.org/officeDocument/2006/relationships" xmlns:m="http://schemas.openxmlformats.org/officeDocument/2006/math" xmlns:v="urn:schemas-microsoft-com:vml" xmlns:wp="http://schemas.openxmlformats.org/drawingml/2006/wordprocessingDrawing" xmlns:w10="urn:schemas-microsoft-com:office:word" xmlns:w="http://schemas.openxmlformats.org/wordprocessingml/2006/main" xmlns:wne="http://schemas.microsoft.com/office/word/2006/wordml">
+  <w:p>
+    <w:pPr>
+      <w:pStyle w:val="Encabezado"/>
+    </w:pPr>
+    <w:r>
+      <w:rPr>
+        <w:noProof/>
+      </w:rPr>
+      <w:pict>
+        <v:line id="Conector recto 3" o:spid="_x0000_s7169" style="position:absolute;flip:y;z-index:251660288;visibility:visible;mso-width-relative:margin;mso-height-relative:margin" from="3.45pt,28.8pt" to="476.7pt,28.8pt" o:gfxdata="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" strokeweight="1.5pt"/>
+      </w:pict>
+    </w:r>
+    <w:r>
+      <w:drawing>
+        <wp:anchor distT="0" distB="0" distL="114300" distR="114300" simplePos="0" relativeHeight="251659264" behindDoc="1" locked="0" layoutInCell="1" allowOverlap="1">
+          <wp:simplePos x="0" y="0"/>
+          <wp:positionH relativeFrom="column">
+            <wp:posOffset>-165735</wp:posOffset>
+          </wp:positionH>
+          <wp:positionV relativeFrom="paragraph">
+            <wp:posOffset>-211455</wp:posOffset>
+          </wp:positionV>
+          <wp:extent cx="1628775" cy="504825"/>
+          <wp:effectExtent l="0" t="0" r="9525" b="0"/>
+          <wp:wrapNone/>
+          <wp:docPr id="36" name="Imagen 36"/>
+          <wp:cNvGraphicFramePr/>
+          <a:graphic xmlns:a="http://schemas.openxmlformats.org/drawingml/2006/main">
+            <a:graphicData uri="http://schemas.openxmlformats.org/drawingml/2006/picture">
+              <pic:pic xmlns:pic="http://schemas.openxmlformats.org/drawingml/2006/picture">
+                <pic:nvPicPr>
+                  <pic:cNvPr id="36" name="Imagen 36"/>
+                  <pic:cNvPicPr/>
+                </pic:nvPicPr>
+                <pic:blipFill>
+                  <a:blip r:embed="rId1">
+                    <a:extLst>
+                      <a:ext uri="{28A0092B-C50C-407E-A947-70E740481C1C}">
+                        <a14:useLocalDpi xmlns:a14="http://schemas.microsoft.com/office/drawing/2010/main" xmlns:wps="http://schemas.microsoft.com/office/word/2010/wordprocessingShape" xmlns:wpi="http://schemas.microsoft.com/office/word/2010/wordprocessingInk" xmlns:wpg="http://schemas.microsoft.com/office/word/2010/wordprocessingGroup" xmlns:w15="http://schemas.microsoft.com/office/word/2012/wordml" xmlns:w14="http://schemas.microsoft.com/office/word/2010/wordml" xmlns:w="http://schemas.openxmlformats.org/wordprocessingml/2006/main" xmlns:w10="urn:schemas-microsoft-com:office:word" xmlns:wp14="http://schemas.microsoft.com/office/word/2010/wordprocessingDrawing" xmlns:v="urn:schemas-microsoft-com:vml" xmlns:o="urn:schemas-microsoft-com:office:office" xmlns:mc="http://schemas.openxmlformats.org/markup-compatibility/2006" xmlns:wpc="http://schemas.microsoft.com/office/word/2010/wordprocessingCanvas" xmlns="" val="0"/>
+                      </a:ext>
+                    </a:extLst>
+                  </a:blip>
+                  <a:srcRect/>
+                  <a:stretch>
+                    <a:fillRect/>
+                  </a:stretch>
+                </pic:blipFill>
+                <pic:spPr bwMode="auto">
+                  <a:xfrm>
+                    <a:off x="0" y="0"/>
+                    <a:ext cx="1628775" cy="500380"/>
+                  </a:xfrm>
+                  <a:prstGeom prst="rect">
+                    <a:avLst/>
+                  </a:prstGeom>
+                  <a:noFill/>
+                  <a:ln>
+                    <a:noFill/>
+                  </a:ln>
+                </pic:spPr>
+              </pic:pic>
+            </a:graphicData>
+          </a:graphic>
+        </wp:anchor>
+      </w:drawing>
+    </w:r>
+  </w:p>
+</w:hdr>
+</file>
+
+<file path=word/header3.xml><?xml version="1.0" encoding="utf-8"?>
+<w:hdr xmlns:ve="http://schemas.openxmlformats.org/markup-compatibility/2006" xmlns:o="urn:schemas-microsoft-com:office:office" xmlns:r="http://schemas.openxmlformats.org/officeDocument/2006/relationships" xmlns:m="http://schemas.openxmlformats.org/officeDocument/2006/math" xmlns:v="urn:schemas-microsoft-com:vml" xmlns:wp="http://schemas.openxmlformats.org/drawingml/2006/wordprocessingDrawing" xmlns:w10="urn:schemas-microsoft-com:office:word" xmlns:w="http://schemas.openxmlformats.org/wordprocessingml/2006/main" xmlns:wne="http://schemas.microsoft.com/office/word/2006/wordml">
+  <w:p>
+    <w:pPr>
+      <w:pStyle w:val="Encabezado"/>
+    </w:pPr>
+  </w:p>
+</w:hdr>
+</file>
+
+<file path=word/header4.xml><?xml version="1.0" encoding="utf-8"?>
 <w:hdr xmlns:ve="http://schemas.openxmlformats.org/markup-compatibility/2006" xmlns:o="urn:schemas-microsoft-com:office:office" xmlns:r="http://schemas.openxmlformats.org/officeDocument/2006/relationships" xmlns:m="http://schemas.openxmlformats.org/officeDocument/2006/math" xmlns:v="urn:schemas-microsoft-com:vml" xmlns:wp="http://schemas.openxmlformats.org/drawingml/2006/wordprocessingDrawing" xmlns:w10="urn:schemas-microsoft-com:office:word" xmlns:w="http://schemas.openxmlformats.org/wordprocessingml/2006/main" xmlns:wne="http://schemas.microsoft.com/office/word/2006/wordml">
   <w:tbl>
     <w:tblPr>
@@ -16896,7 +16921,7 @@
   <a:extraClrSchemeLst/>
   <a:extLst>
     <a:ext uri="{05A4C25C-085E-4340-85A3-A5531E510DB2}">
-      <thm15:themeFamily xmlns:thm15="http://schemas.microsoft.com/office/thememl/2012/main" xmlns="" name="Office Theme" id="{62F939B6-93AF-4DB8-9C6B-D6C7DFDC589F}" vid="{4A3C46E8-61CC-4603-A589-7422A47A8E4A}"/>
+      <thm15:themeFamily xmlns="" xmlns:thm15="http://schemas.microsoft.com/office/thememl/2012/main" name="Office Theme" id="{62F939B6-93AF-4DB8-9C6B-D6C7DFDC589F}" vid="{4A3C46E8-61CC-4603-A589-7422A47A8E4A}"/>
     </a:ext>
   </a:extLst>
 </a:theme>

</xml_diff>